<commit_message>
building added to TileActor_Types
</commit_message>
<xml_diff>
--- a/TileActor_Types.docx
+++ b/TileActor_Types.docx
@@ -11,7 +11,6 @@
       </w:r>
     </w:p>
     <w:p>
-      <w:bookmarkStart w:id="0" w:name="_GoBack"/>
       <w:r>
         <w:rPr>
           <w:noProof/>
@@ -69,7 +68,6 @@
         <w:t xml:space="preserve"> Forrest, passable, can be used to gather lumber with the addition of a lumber mill.</w:t>
       </w:r>
     </w:p>
-    <w:bookmarkEnd w:id="0"/>
     <w:p>
       <w:r>
         <w:rPr>
@@ -425,9 +423,9 @@
         </w:rPr>
         <w:drawing>
           <wp:inline distT="0" distB="0" distL="0" distR="0">
-            <wp:extent cx="655320" cy="655320"/>
-            <wp:effectExtent l="0" t="0" r="0" b="0"/>
-            <wp:docPr id="7" name="Picture 7" descr="E:\win 7 stuff\programs\eclipse-standard-kepler-SR1-win32-x86_64\eclipse\configuration\Programs\cultu-sim\Resources\Structure.png"/>
+            <wp:extent cx="662940" cy="662940"/>
+            <wp:effectExtent l="0" t="0" r="3810" b="3810"/>
+            <wp:docPr id="10" name="Picture 10" descr="E:\win 7 stuff\programs\eclipse-standard-kepler-SR1-win32-x86_64\eclipse\configuration\Programs\cultu-sim\Resources\Structure.png"/>
             <wp:cNvGraphicFramePr>
               <a:graphicFrameLocks xmlns:a="http://schemas.openxmlformats.org/drawingml/2006/main" noChangeAspect="1"/>
             </wp:cNvGraphicFramePr>
@@ -435,7 +433,7 @@
               <a:graphicData uri="http://schemas.openxmlformats.org/drawingml/2006/picture">
                 <pic:pic xmlns:pic="http://schemas.openxmlformats.org/drawingml/2006/picture">
                   <pic:nvPicPr>
-                    <pic:cNvPr id="0" name="Picture 7" descr="E:\win 7 stuff\programs\eclipse-standard-kepler-SR1-win32-x86_64\eclipse\configuration\Programs\cultu-sim\Resources\Structure.png"/>
+                    <pic:cNvPr id="0" name="Picture 1" descr="E:\win 7 stuff\programs\eclipse-standard-kepler-SR1-win32-x86_64\eclipse\configuration\Programs\cultu-sim\Resources\Structure.png"/>
                     <pic:cNvPicPr>
                       <a:picLocks noChangeAspect="1" noChangeArrowheads="1"/>
                     </pic:cNvPicPr>
@@ -456,7 +454,7 @@
                   <pic:spPr bwMode="auto">
                     <a:xfrm>
                       <a:off x="0" y="0"/>
-                      <a:ext cx="655320" cy="655320"/>
+                      <a:ext cx="662940" cy="662940"/>
                     </a:xfrm>
                     <a:prstGeom prst="rect">
                       <a:avLst/>
@@ -473,7 +471,15 @@
         </w:drawing>
       </w:r>
       <w:r>
-        <w:t xml:space="preserve"> Building, represents a mine or lumber mill.</w:t>
+        <w:t xml:space="preserve"> </w:t>
+      </w:r>
+      <w:r>
+        <w:t xml:space="preserve"> </w:t>
+      </w:r>
+      <w:bookmarkStart w:id="0" w:name="_GoBack"/>
+      <w:bookmarkEnd w:id="0"/>
+      <w:r>
+        <w:t>Building, represents a mine or lumber mill.</w:t>
       </w:r>
     </w:p>
     <w:p>

</xml_diff>